<commit_message>
Mise a jour Expression besoins et Lsite emplacements
</commit_message>
<xml_diff>
--- a/Passage V0.3 appWeb 08-04-2021.docx
+++ b/Passage V0.3 appWeb 08-04-2021.docx
@@ -71,7 +71,7 @@
           </mc:Choice>
           <mc:Fallback>
             <w:pict>
-              <v:line w14:anchorId="64219B48" id="Connecteur droit 2" o:spid="_x0000_s1026" style="position:absolute;z-index:251659264;visibility:visible;mso-wrap-style:square;mso-wrap-distance-left:9pt;mso-wrap-distance-top:0;mso-wrap-distance-right:9pt;mso-wrap-distance-bottom:0;mso-position-horizontal:absolute;mso-position-horizontal-relative:text;mso-position-vertical:absolute;mso-position-vertical-relative:text" from="16.9pt,7.45pt" to="449.65pt,7.45pt" o:gfxdata="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" strokecolor="#4472c4 [3204]" strokeweight=".5pt">
+              <v:line w14:anchorId="39E0E024" id="Connecteur droit 2" o:spid="_x0000_s1026" style="position:absolute;z-index:251659264;visibility:visible;mso-wrap-style:square;mso-wrap-distance-left:9pt;mso-wrap-distance-top:0;mso-wrap-distance-right:9pt;mso-wrap-distance-bottom:0;mso-position-horizontal:absolute;mso-position-horizontal-relative:text;mso-position-vertical:absolute;mso-position-vertical-relative:text" from="16.9pt,7.45pt" to="449.65pt,7.45pt" o:gfxdata="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" strokecolor="#4472c4 [3204]" strokeweight=".5pt">
                 <v:stroke joinstyle="miter"/>
               </v:line>
             </w:pict>
@@ -246,7 +246,7 @@
           </mc:Choice>
           <mc:Fallback>
             <w:pict>
-              <v:line w14:anchorId="72DC798D" id="Connecteur droit 3" o:spid="_x0000_s1026" style="position:absolute;z-index:251661312;visibility:visible;mso-wrap-style:square;mso-wrap-distance-left:9pt;mso-wrap-distance-top:0;mso-wrap-distance-right:9pt;mso-wrap-distance-bottom:0;mso-position-horizontal:absolute;mso-position-horizontal-relative:text;mso-position-vertical:absolute;mso-position-vertical-relative:text" from="16.9pt,7.45pt" to="449.65pt,7.45pt" o:gfxdata="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" strokecolor="#4472c4 [3204]" strokeweight=".5pt">
+              <v:line w14:anchorId="28822356" id="Connecteur droit 3" o:spid="_x0000_s1026" style="position:absolute;z-index:251661312;visibility:visible;mso-wrap-style:square;mso-wrap-distance-left:9pt;mso-wrap-distance-top:0;mso-wrap-distance-right:9pt;mso-wrap-distance-bottom:0;mso-position-horizontal:absolute;mso-position-horizontal-relative:text;mso-position-vertical:absolute;mso-position-vertical-relative:text" from="16.9pt,7.45pt" to="449.65pt,7.45pt" o:gfxdata="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" strokecolor="#4472c4 [3204]" strokeweight=".5pt">
                 <v:stroke joinstyle="miter"/>
               </v:line>
             </w:pict>
@@ -264,7 +264,10 @@
         <w:ind w:left="426" w:hanging="66"/>
       </w:pPr>
       <w:r>
-        <w:t xml:space="preserve">Les besoins actuels sont </w:t>
+        <w:t>Les besoins actuels sont</w:t>
+      </w:r>
+      <w:r>
+        <w:t> :</w:t>
       </w:r>
     </w:p>
     <w:p>
@@ -274,9 +277,25 @@
           <w:ilvl w:val="0"/>
           <w:numId w:val="6"/>
         </w:numPr>
-      </w:pPr>
-      <w:r>
-        <w:t xml:space="preserve">de mettre en conformité l’application web en V0.2.2 et d’avoir une version stable non buggée avec les fonctionnalité actuellement implémentée (pas de nouvelles fonctionnalité </w:t>
+        <w:ind w:left="426" w:hanging="66"/>
+      </w:pPr>
+      <w:r>
+        <w:t>D</w:t>
+      </w:r>
+      <w:r>
+        <w:t xml:space="preserve">e mettre en conformité l’application web en V0.2.2 et d’avoir une version stable non buggée avec </w:t>
+      </w:r>
+      <w:r>
+        <w:t>les fonctionnalités</w:t>
+      </w:r>
+      <w:r>
+        <w:t xml:space="preserve"> actuellement implémentée (pas de </w:t>
+      </w:r>
+      <w:r>
+        <w:t>nouvelle fonctionnalité</w:t>
+      </w:r>
+      <w:r>
+        <w:t xml:space="preserve"> </w:t>
       </w:r>
       <w:r>
         <w:t xml:space="preserve">à </w:t>
@@ -288,14 +307,284 @@
         <w:t>er</w:t>
       </w:r>
       <w:r>
-        <w:t xml:space="preserve"> sur cette version là).</w:t>
+        <w:t xml:space="preserve"> sur cette </w:t>
+      </w:r>
+      <w:r>
+        <w:t>version-là</w:t>
+      </w:r>
+      <w:r>
+        <w:t>).</w:t>
       </w:r>
       <w:r>
         <w:br/>
+      </w:r>
+      <w:r>
+        <w:t xml:space="preserve">- </w:t>
+      </w:r>
+      <w:r>
         <w:t>Pour cela il faut corriger les quelques bugs recensés plus bas.</w:t>
       </w:r>
       <w:r>
         <w:br/>
+      </w:r>
+      <w:r>
+        <w:t xml:space="preserve">- S’assurer de la cohérence du projet </w:t>
+      </w:r>
+      <w:r>
+        <w:t>et surtout concernant la BDD avec la V0.2.2 et les demandes de conception dans la partie 2) sur la V0.3.</w:t>
+      </w:r>
+      <w:r>
+        <w:br/>
+        <w:t>- C</w:t>
+      </w:r>
+      <w:r>
+        <w:t xml:space="preserve">réer un jeu de tests de la BDD avec les </w:t>
+      </w:r>
+      <w:r>
+        <w:t>requêtes</w:t>
+      </w:r>
+      <w:r>
+        <w:t xml:space="preserve"> et </w:t>
+      </w:r>
+      <w:r>
+        <w:t>d</w:t>
+      </w:r>
+      <w:r>
+        <w:t>es données</w:t>
+      </w:r>
+      <w:r>
+        <w:t xml:space="preserve"> insérées</w:t>
+      </w:r>
+      <w:r>
+        <w:br/>
+        <w:t>- Faire le MCD de la BDD et avoir un script de création</w:t>
+      </w:r>
+      <w:r>
+        <w:t xml:space="preserve"> et</w:t>
+      </w:r>
+      <w:r>
+        <w:t xml:space="preserve"> de la BDD versionné</w:t>
+      </w:r>
+      <w:r>
+        <w:br/>
+      </w:r>
+    </w:p>
+    <w:p>
+      <w:pPr>
+        <w:pStyle w:val="Paragraphedeliste"/>
+        <w:numPr>
+          <w:ilvl w:val="0"/>
+          <w:numId w:val="6"/>
+        </w:numPr>
+        <w:ind w:left="426" w:hanging="66"/>
+      </w:pPr>
+      <w:r>
+        <w:t xml:space="preserve">Concevoir, maquetter et développer les pages/scripts php permettant </w:t>
+      </w:r>
+    </w:p>
+    <w:p>
+      <w:pPr>
+        <w:pStyle w:val="Paragraphedeliste"/>
+        <w:numPr>
+          <w:ilvl w:val="1"/>
+          <w:numId w:val="6"/>
+        </w:numPr>
+      </w:pPr>
+      <w:r>
+        <w:t>A l’utilisateur de :</w:t>
+      </w:r>
+      <w:r>
+        <w:br/>
+        <w:t>- choisir sa ou ses emplacements (10 m</w:t>
+      </w:r>
+      <w:r>
+        <w:t>ètres</w:t>
+      </w:r>
+      <w:r>
+        <w:t xml:space="preserve"> maximum)</w:t>
+      </w:r>
+      <w:r>
+        <w:t xml:space="preserve"> </w:t>
+      </w:r>
+      <w:r>
+        <w:rPr>
+          <w:rFonts w:ascii="Arial" w:hAnsi="Arial" w:cs="Arial"/>
+          <w:color w:val="2F5496" w:themeColor="accent1" w:themeShade="BF"/>
+          <w:sz w:val="20"/>
+          <w:szCs w:val="20"/>
+        </w:rPr>
+        <w:t>(F-01-A)</w:t>
+      </w:r>
+      <w:r>
+        <w:br/>
+        <w:t>- voir son ou ses emplacements sur une carte ou photos</w:t>
+      </w:r>
+      <w:r>
+        <w:t xml:space="preserve"> ou connaitre sa ou ses numéros d’emplacements</w:t>
+      </w:r>
+    </w:p>
+    <w:p>
+      <w:pPr>
+        <w:pStyle w:val="Paragraphedeliste"/>
+        <w:numPr>
+          <w:ilvl w:val="1"/>
+          <w:numId w:val="6"/>
+        </w:numPr>
+      </w:pPr>
+      <w:r>
+        <w:t>A l’administrateur de :</w:t>
+      </w:r>
+      <w:r>
+        <w:br/>
+        <w:t xml:space="preserve">-modifier les numéros des emplacements réservés </w:t>
+      </w:r>
+      <w:r>
+        <w:t>à</w:t>
+      </w:r>
+      <w:r>
+        <w:t xml:space="preserve"> un utilisateur</w:t>
+      </w:r>
+      <w:r>
+        <w:br/>
+      </w:r>
+      <w:r>
+        <w:t>-modifier le statut des emplacements (indisponible</w:t>
+      </w:r>
+      <w:r>
+        <w:t>, réservés,</w:t>
+      </w:r>
+      <w:r>
+        <w:rPr>
+          <w:rFonts w:ascii="Arial" w:hAnsi="Arial" w:cs="Arial"/>
+          <w:color w:val="000000" w:themeColor="text1"/>
+          <w:sz w:val="20"/>
+          <w:szCs w:val="20"/>
+        </w:rPr>
+        <w:t xml:space="preserve"> </w:t>
+      </w:r>
+      <w:r>
+        <w:rPr>
+          <w:rFonts w:ascii="Arial" w:hAnsi="Arial" w:cs="Arial"/>
+          <w:color w:val="000000" w:themeColor="text1"/>
+          <w:sz w:val="20"/>
+          <w:szCs w:val="20"/>
+        </w:rPr>
+        <w:t>online</w:t>
+      </w:r>
+      <w:r>
+        <w:rPr>
+          <w:rFonts w:ascii="Arial" w:hAnsi="Arial" w:cs="Arial"/>
+          <w:color w:val="000000" w:themeColor="text1"/>
+          <w:sz w:val="20"/>
+          <w:szCs w:val="20"/>
+        </w:rPr>
+        <w:t>, cil</w:t>
+      </w:r>
+      <w:r>
+        <w:t xml:space="preserve"> )</w:t>
+      </w:r>
+    </w:p>
+    <w:p>
+      <w:pPr>
+        <w:pStyle w:val="Paragraphedeliste"/>
+        <w:numPr>
+          <w:ilvl w:val="1"/>
+          <w:numId w:val="6"/>
+        </w:numPr>
+      </w:pPr>
+      <w:r>
+        <w:t xml:space="preserve">Au système de définir automatiquement les emplacement réservés (obligatoirement contigus sans séparation par un banc ou autre) suivant la taille du ou des emplacements choisis par l’utilisateur </w:t>
+      </w:r>
+      <w:r>
+        <w:rPr>
+          <w:rFonts w:ascii="Arial" w:hAnsi="Arial" w:cs="Arial"/>
+          <w:color w:val="2F5496" w:themeColor="accent1" w:themeShade="BF"/>
+          <w:sz w:val="20"/>
+          <w:szCs w:val="20"/>
+        </w:rPr>
+        <w:t>(F-01-B)</w:t>
+      </w:r>
+      <w:r>
+        <w:br/>
+      </w:r>
+    </w:p>
+    <w:p>
+      <w:pPr>
+        <w:ind w:left="360"/>
+      </w:pPr>
+      <w:r>
+        <w:t xml:space="preserve">Vous implémenterez donc la fonctionnalité </w:t>
+      </w:r>
+      <w:r>
+        <w:rPr>
+          <w:rFonts w:ascii="Arial" w:hAnsi="Arial" w:cs="Arial"/>
+          <w:color w:val="2F5496" w:themeColor="accent1" w:themeShade="BF"/>
+          <w:sz w:val="20"/>
+          <w:szCs w:val="20"/>
+        </w:rPr>
+        <w:t>(F-01-A)</w:t>
+      </w:r>
+      <w:r>
+        <w:rPr>
+          <w:rFonts w:ascii="Arial" w:hAnsi="Arial" w:cs="Arial"/>
+          <w:color w:val="2F5496" w:themeColor="accent1" w:themeShade="BF"/>
+          <w:sz w:val="20"/>
+          <w:szCs w:val="20"/>
+        </w:rPr>
+        <w:t xml:space="preserve"> ou la </w:t>
+      </w:r>
+      <w:r>
+        <w:rPr>
+          <w:rFonts w:ascii="Arial" w:hAnsi="Arial" w:cs="Arial"/>
+          <w:color w:val="2F5496" w:themeColor="accent1" w:themeShade="BF"/>
+          <w:sz w:val="20"/>
+          <w:szCs w:val="20"/>
+        </w:rPr>
+        <w:t>(F-01-</w:t>
+      </w:r>
+      <w:r>
+        <w:rPr>
+          <w:rFonts w:ascii="Arial" w:hAnsi="Arial" w:cs="Arial"/>
+          <w:color w:val="2F5496" w:themeColor="accent1" w:themeShade="BF"/>
+          <w:sz w:val="20"/>
+          <w:szCs w:val="20"/>
+        </w:rPr>
+        <w:t>B</w:t>
+      </w:r>
+      <w:r>
+        <w:rPr>
+          <w:rFonts w:ascii="Arial" w:hAnsi="Arial" w:cs="Arial"/>
+          <w:color w:val="2F5496" w:themeColor="accent1" w:themeShade="BF"/>
+          <w:sz w:val="20"/>
+          <w:szCs w:val="20"/>
+        </w:rPr>
+        <w:t>)</w:t>
+      </w:r>
+      <w:r>
+        <w:rPr>
+          <w:rFonts w:ascii="Arial" w:hAnsi="Arial" w:cs="Arial"/>
+          <w:color w:val="2F5496" w:themeColor="accent1" w:themeShade="BF"/>
+          <w:sz w:val="20"/>
+          <w:szCs w:val="20"/>
+        </w:rPr>
+        <w:t xml:space="preserve"> </w:t>
+      </w:r>
+      <w:r>
+        <w:t xml:space="preserve">et ferez les MAJ sur la bdd qui s’impose en </w:t>
+      </w:r>
+      <w:r>
+        <w:t>la versionnant au besoin et en mettant à jour ses fichiers associés (MCD, jeu de tests, d’essai et de créations)</w:t>
+      </w:r>
+      <w:r>
+        <w:t>.</w:t>
+      </w:r>
+    </w:p>
+    <w:p>
+      <w:pPr>
+        <w:ind w:left="360"/>
+      </w:pPr>
+      <w:r>
+        <w:t>Prendrez en compte les modifications (en rouge concernant les emplacements)</w:t>
       </w:r>
     </w:p>
     <w:p>
@@ -424,7 +713,7 @@
         <w:t>l</w:t>
       </w:r>
       <w:r>
-        <w:t>ités de l’applications</w:t>
+        <w:t>ités de l’application</w:t>
       </w:r>
     </w:p>
     <w:p/>
@@ -582,7 +871,6 @@
           <w:sz w:val="20"/>
           <w:szCs w:val="20"/>
         </w:rPr>
-        <w:lastRenderedPageBreak/>
         <w:t>Informations à récupérer des exposants lors de l'inscription :</w:t>
       </w:r>
       <w:r>
@@ -599,11 +887,8 @@
     <w:p>
       <w:pPr>
         <w:pStyle w:val="NormalWeb"/>
-        <w:numPr>
-          <w:ilvl w:val="3"/>
-          <w:numId w:val="2"/>
-        </w:numPr>
         <w:spacing w:before="0" w:beforeAutospacing="0" w:after="0" w:afterAutospacing="0" w:line="276" w:lineRule="auto"/>
+        <w:ind w:left="2520"/>
         <w:rPr>
           <w:rFonts w:ascii="Arial" w:hAnsi="Arial" w:cs="Arial"/>
           <w:color w:val="000000" w:themeColor="text1"/>
@@ -691,16 +976,146 @@
           <w:sz w:val="20"/>
           <w:szCs w:val="20"/>
         </w:rPr>
-        <w:t>),</w:t>
-      </w:r>
-      <w:r>
-        <w:rPr>
-          <w:rFonts w:ascii="Arial" w:hAnsi="Arial" w:cs="Arial"/>
-          <w:color w:val="000000" w:themeColor="text1"/>
+        <w:t>)</w:t>
+      </w:r>
+      <w:r>
+        <w:rPr>
+          <w:rFonts w:ascii="Arial" w:hAnsi="Arial" w:cs="Arial"/>
+          <w:color w:val="000000" w:themeColor="text1"/>
+          <w:sz w:val="20"/>
+          <w:szCs w:val="20"/>
+        </w:rPr>
+        <w:t xml:space="preserve"> si </w:t>
+      </w:r>
+    </w:p>
+    <w:p>
+      <w:pPr>
+        <w:pStyle w:val="NormalWeb"/>
+        <w:spacing w:before="0" w:beforeAutospacing="0" w:after="0" w:afterAutospacing="0" w:line="276" w:lineRule="auto"/>
+        <w:ind w:left="2520"/>
+        <w:rPr>
+          <w:rFonts w:ascii="Arial" w:hAnsi="Arial" w:cs="Arial"/>
+          <w:color w:val="000000" w:themeColor="text1"/>
+          <w:sz w:val="20"/>
+          <w:szCs w:val="20"/>
+        </w:rPr>
+      </w:pPr>
+      <w:r>
+        <w:rPr>
+          <w:rFonts w:ascii="Arial" w:hAnsi="Arial" w:cs="Arial"/>
+          <w:color w:val="2F5496" w:themeColor="accent1" w:themeShade="BF"/>
+          <w:sz w:val="20"/>
+          <w:szCs w:val="20"/>
+        </w:rPr>
+        <w:t xml:space="preserve">(F-01-A) </w:t>
+      </w:r>
+      <w:r>
+        <w:rPr>
+          <w:rFonts w:ascii="Arial" w:hAnsi="Arial" w:cs="Arial"/>
+          <w:color w:val="2F5496" w:themeColor="accent1" w:themeShade="BF"/>
+          <w:sz w:val="20"/>
+          <w:szCs w:val="20"/>
+        </w:rPr>
+        <w:t>sélection du numéro des emplacements (ou via clic) si sélection manuelle par l’utilisateur</w:t>
+      </w:r>
+      <w:r>
+        <w:rPr>
+          <w:rFonts w:ascii="Arial" w:hAnsi="Arial" w:cs="Arial"/>
+          <w:color w:val="2F5496" w:themeColor="accent1" w:themeShade="BF"/>
+          <w:sz w:val="20"/>
+          <w:szCs w:val="20"/>
+        </w:rPr>
+        <w:t xml:space="preserve"> </w:t>
+      </w:r>
+      <w:r>
+        <w:rPr>
+          <w:rFonts w:ascii="Arial" w:hAnsi="Arial" w:cs="Arial"/>
+          <w:color w:val="2F5496" w:themeColor="accent1" w:themeShade="BF"/>
           <w:sz w:val="20"/>
           <w:szCs w:val="20"/>
         </w:rPr>
         <w:br/>
+        <w:t>OU</w:t>
+      </w:r>
+      <w:r>
+        <w:rPr>
+          <w:rFonts w:ascii="Arial" w:hAnsi="Arial" w:cs="Arial"/>
+          <w:color w:val="2F5496" w:themeColor="accent1" w:themeShade="BF"/>
+          <w:sz w:val="20"/>
+          <w:szCs w:val="20"/>
+        </w:rPr>
+        <w:br/>
+      </w:r>
+      <w:r>
+        <w:rPr>
+          <w:rFonts w:ascii="Arial" w:hAnsi="Arial" w:cs="Arial"/>
+          <w:color w:val="2F5496" w:themeColor="accent1" w:themeShade="BF"/>
+          <w:sz w:val="20"/>
+          <w:szCs w:val="20"/>
+        </w:rPr>
+        <w:t>(F-0</w:t>
+      </w:r>
+      <w:r>
+        <w:rPr>
+          <w:rFonts w:ascii="Arial" w:hAnsi="Arial" w:cs="Arial"/>
+          <w:color w:val="2F5496" w:themeColor="accent1" w:themeShade="BF"/>
+          <w:sz w:val="20"/>
+          <w:szCs w:val="20"/>
+        </w:rPr>
+        <w:t>1-B</w:t>
+      </w:r>
+      <w:r>
+        <w:rPr>
+          <w:rFonts w:ascii="Arial" w:hAnsi="Arial" w:cs="Arial"/>
+          <w:color w:val="2F5496" w:themeColor="accent1" w:themeShade="BF"/>
+          <w:sz w:val="20"/>
+          <w:szCs w:val="20"/>
+        </w:rPr>
+        <w:t xml:space="preserve">) </w:t>
+      </w:r>
+      <w:r>
+        <w:rPr>
+          <w:rFonts w:ascii="Arial" w:hAnsi="Arial" w:cs="Arial"/>
+          <w:color w:val="2F5496" w:themeColor="accent1" w:themeShade="BF"/>
+          <w:sz w:val="20"/>
+          <w:szCs w:val="20"/>
+        </w:rPr>
+        <w:t xml:space="preserve">automatisation de la sélection des emplacements </w:t>
+      </w:r>
+      <w:r>
+        <w:rPr>
+          <w:rFonts w:ascii="Arial" w:hAnsi="Arial" w:cs="Arial"/>
+          <w:color w:val="2F5496" w:themeColor="accent1" w:themeShade="BF"/>
+          <w:sz w:val="20"/>
+          <w:szCs w:val="20"/>
+        </w:rPr>
+        <w:t>()</w:t>
+      </w:r>
+      <w:r>
+        <w:rPr>
+          <w:rFonts w:ascii="Arial" w:hAnsi="Arial" w:cs="Arial"/>
+          <w:color w:val="2F5496" w:themeColor="accent1" w:themeShade="BF"/>
+          <w:sz w:val="20"/>
+          <w:szCs w:val="20"/>
+        </w:rPr>
+        <w:br/>
+      </w:r>
+      <w:r>
+        <w:rPr>
+          <w:rFonts w:ascii="Arial" w:hAnsi="Arial" w:cs="Arial"/>
+          <w:color w:val="2F5496" w:themeColor="accent1" w:themeShade="BF"/>
+          <w:sz w:val="20"/>
+          <w:szCs w:val="20"/>
+        </w:rPr>
+        <w:br/>
+      </w:r>
+      <w:r>
+        <w:rPr>
+          <w:rFonts w:ascii="Arial" w:hAnsi="Arial" w:cs="Arial"/>
+          <w:color w:val="000000" w:themeColor="text1"/>
+          <w:sz w:val="20"/>
+          <w:szCs w:val="20"/>
+        </w:rPr>
         <w:t>Date de naissance,</w:t>
       </w:r>
       <w:r>
@@ -758,7 +1173,7 @@
       <w:pPr>
         <w:pStyle w:val="NormalWeb"/>
         <w:spacing w:before="0" w:beforeAutospacing="0" w:after="0" w:afterAutospacing="0" w:line="276" w:lineRule="auto"/>
-        <w:ind w:left="2880"/>
+        <w:ind w:left="2520"/>
         <w:rPr>
           <w:rFonts w:ascii="Arial" w:hAnsi="Arial" w:cs="Arial"/>
           <w:color w:val="000000" w:themeColor="text1"/>
@@ -908,34 +1323,52 @@
       <w:r>
         <w:rPr>
           <w:rFonts w:ascii="Arial" w:hAnsi="Arial" w:cs="Arial"/>
-          <w:color w:val="000000" w:themeColor="text1"/>
-          <w:sz w:val="20"/>
-          <w:szCs w:val="20"/>
-        </w:rPr>
-        <w:t>L’utilisateur va se connecter</w:t>
-      </w:r>
-      <w:r>
-        <w:rPr>
-          <w:rFonts w:ascii="Arial" w:hAnsi="Arial" w:cs="Arial"/>
-          <w:color w:val="000000" w:themeColor="text1"/>
-          <w:sz w:val="20"/>
-          <w:szCs w:val="20"/>
-        </w:rPr>
-        <w:t xml:space="preserve"> (avec email, mot de </w:t>
-      </w:r>
-      <w:r>
-        <w:rPr>
-          <w:rFonts w:ascii="Arial" w:hAnsi="Arial" w:cs="Arial"/>
-          <w:color w:val="000000" w:themeColor="text1"/>
-          <w:sz w:val="20"/>
-          <w:szCs w:val="20"/>
-        </w:rPr>
-        <w:t>passe)</w:t>
-      </w:r>
-      <w:r>
-        <w:rPr>
-          <w:rFonts w:ascii="Arial" w:hAnsi="Arial" w:cs="Arial"/>
-          <w:color w:val="000000" w:themeColor="text1"/>
+          <w:color w:val="2F5496" w:themeColor="accent1" w:themeShade="BF"/>
+          <w:sz w:val="20"/>
+          <w:szCs w:val="20"/>
+        </w:rPr>
+        <w:t xml:space="preserve">(F-01-A) </w:t>
+      </w:r>
+      <w:r>
+        <w:rPr>
+          <w:rFonts w:ascii="Arial" w:hAnsi="Arial" w:cs="Arial"/>
+          <w:color w:val="2F5496" w:themeColor="accent1" w:themeShade="BF"/>
+          <w:sz w:val="20"/>
+          <w:szCs w:val="20"/>
+        </w:rPr>
+        <w:t>L’utilisateur peut choisir son</w:t>
+      </w:r>
+      <w:r>
+        <w:rPr>
+          <w:rFonts w:ascii="Arial" w:hAnsi="Arial" w:cs="Arial"/>
+          <w:color w:val="2F5496" w:themeColor="accent1" w:themeShade="BF"/>
+          <w:sz w:val="20"/>
+          <w:szCs w:val="20"/>
+        </w:rPr>
+        <w:t xml:space="preserve"> ou ses</w:t>
+      </w:r>
+      <w:r>
+        <w:rPr>
+          <w:rFonts w:ascii="Arial" w:hAnsi="Arial" w:cs="Arial"/>
+          <w:color w:val="2F5496" w:themeColor="accent1" w:themeShade="BF"/>
+          <w:sz w:val="20"/>
+          <w:szCs w:val="20"/>
+        </w:rPr>
+        <w:t xml:space="preserve"> emplacement</w:t>
+      </w:r>
+      <w:r>
+        <w:rPr>
+          <w:rFonts w:ascii="Arial" w:hAnsi="Arial" w:cs="Arial"/>
+          <w:color w:val="2F5496" w:themeColor="accent1" w:themeShade="BF"/>
+          <w:sz w:val="20"/>
+          <w:szCs w:val="20"/>
+        </w:rPr>
+        <w:t>s</w:t>
+      </w:r>
+      <w:r>
+        <w:rPr>
+          <w:rFonts w:ascii="Arial" w:hAnsi="Arial" w:cs="Arial"/>
+          <w:color w:val="2F5496" w:themeColor="accent1" w:themeShade="BF"/>
           <w:sz w:val="20"/>
           <w:szCs w:val="20"/>
         </w:rPr>
@@ -953,20 +1386,11 @@
       <w:r>
         <w:rPr>
           <w:rFonts w:ascii="Arial" w:hAnsi="Arial" w:cs="Arial"/>
-          <w:color w:val="833C0B" w:themeColor="accent2" w:themeShade="80"/>
-          <w:sz w:val="20"/>
-          <w:szCs w:val="20"/>
-        </w:rPr>
-        <w:t xml:space="preserve"> </w:t>
-      </w:r>
-      <w:r>
-        <w:rPr>
-          <w:rFonts w:ascii="Arial" w:hAnsi="Arial" w:cs="Arial"/>
-          <w:color w:val="FF0000"/>
-          <w:sz w:val="20"/>
-          <w:szCs w:val="20"/>
-        </w:rPr>
-        <w:t>(app mobile)</w:t>
+          <w:color w:val="385623" w:themeColor="accent6" w:themeShade="80"/>
+          <w:sz w:val="20"/>
+          <w:szCs w:val="20"/>
+        </w:rPr>
+        <w:t xml:space="preserve"> à maquetter et à faire valider avant !!!!</w:t>
       </w:r>
     </w:p>
     <w:p>
@@ -979,19 +1403,109 @@
         <w:spacing w:before="0" w:beforeAutospacing="0" w:after="0" w:afterAutospacing="0" w:line="276" w:lineRule="auto"/>
         <w:rPr>
           <w:rFonts w:ascii="Arial" w:hAnsi="Arial" w:cs="Arial"/>
-          <w:color w:val="000000" w:themeColor="text1"/>
-          <w:sz w:val="20"/>
-          <w:szCs w:val="20"/>
-        </w:rPr>
-      </w:pPr>
-      <w:r>
-        <w:rPr>
-          <w:rFonts w:ascii="Arial" w:hAnsi="Arial" w:cs="Arial"/>
-          <w:color w:val="000000" w:themeColor="text1"/>
-          <w:sz w:val="20"/>
-          <w:szCs w:val="20"/>
-        </w:rPr>
-        <w:t xml:space="preserve">L’utilisateur va consulter les vide-greniers disponibles </w:t>
+          <w:color w:val="2F5496" w:themeColor="accent1" w:themeShade="BF"/>
+          <w:sz w:val="20"/>
+          <w:szCs w:val="20"/>
+        </w:rPr>
+      </w:pPr>
+      <w:r>
+        <w:rPr>
+          <w:rFonts w:ascii="Arial" w:hAnsi="Arial" w:cs="Arial"/>
+          <w:color w:val="2F5496" w:themeColor="accent1" w:themeShade="BF"/>
+          <w:sz w:val="20"/>
+          <w:szCs w:val="20"/>
+        </w:rPr>
+        <w:t xml:space="preserve">(F-01-B) </w:t>
+      </w:r>
+      <w:r>
+        <w:rPr>
+          <w:rFonts w:ascii="Arial" w:hAnsi="Arial" w:cs="Arial"/>
+          <w:color w:val="2F5496" w:themeColor="accent1" w:themeShade="BF"/>
+          <w:sz w:val="20"/>
+          <w:szCs w:val="20"/>
+        </w:rPr>
+        <w:t>Le système défini de lui-même le ou les 2 emplacements (2,3,4 (4</w:t>
+      </w:r>
+      <w:r>
+        <w:rPr>
+          <w:rFonts w:ascii="Arial" w:hAnsi="Arial" w:cs="Arial"/>
+          <w:color w:val="2F5496" w:themeColor="accent1" w:themeShade="BF"/>
+          <w:sz w:val="20"/>
+          <w:szCs w:val="20"/>
+        </w:rPr>
+        <w:t>m</w:t>
+      </w:r>
+      <w:r>
+        <w:rPr>
+          <w:rFonts w:ascii="Arial" w:hAnsi="Arial" w:cs="Arial"/>
+          <w:color w:val="2F5496" w:themeColor="accent1" w:themeShade="BF"/>
+          <w:sz w:val="20"/>
+          <w:szCs w:val="20"/>
+        </w:rPr>
+        <w:t xml:space="preserve"> et 2*2m </w:t>
+      </w:r>
+      <w:r>
+        <w:rPr>
+          <w:rFonts w:ascii="Arial" w:hAnsi="Arial" w:cs="Arial"/>
+          <w:color w:val="2F5496" w:themeColor="accent1" w:themeShade="BF"/>
+          <w:sz w:val="20"/>
+          <w:szCs w:val="20"/>
+        </w:rPr>
+        <w:t xml:space="preserve">obligatoirement </w:t>
+      </w:r>
+      <w:r>
+        <w:rPr>
+          <w:rFonts w:ascii="Arial" w:hAnsi="Arial" w:cs="Arial"/>
+          <w:color w:val="2F5496" w:themeColor="accent1" w:themeShade="BF"/>
+          <w:sz w:val="20"/>
+          <w:szCs w:val="20"/>
+        </w:rPr>
+        <w:t>contigu</w:t>
+      </w:r>
+      <w:r>
+        <w:rPr>
+          <w:rFonts w:ascii="Arial" w:hAnsi="Arial" w:cs="Arial"/>
+          <w:color w:val="2F5496" w:themeColor="accent1" w:themeShade="BF"/>
+          <w:sz w:val="20"/>
+          <w:szCs w:val="20"/>
+        </w:rPr>
+        <w:t>s</w:t>
+      </w:r>
+      <w:r>
+        <w:rPr>
+          <w:rFonts w:ascii="Arial" w:hAnsi="Arial" w:cs="Arial"/>
+          <w:color w:val="2F5496" w:themeColor="accent1" w:themeShade="BF"/>
+          <w:sz w:val="20"/>
+          <w:szCs w:val="20"/>
+        </w:rPr>
+        <w:t xml:space="preserve">), 5 (2+3m </w:t>
+      </w:r>
+      <w:r>
+        <w:rPr>
+          <w:rFonts w:ascii="Arial" w:hAnsi="Arial" w:cs="Arial"/>
+          <w:color w:val="2F5496" w:themeColor="accent1" w:themeShade="BF"/>
+          <w:sz w:val="20"/>
+          <w:szCs w:val="20"/>
+        </w:rPr>
+        <w:t xml:space="preserve">obligatoirement  </w:t>
+      </w:r>
+      <w:r>
+        <w:rPr>
+          <w:rFonts w:ascii="Arial" w:hAnsi="Arial" w:cs="Arial"/>
+          <w:color w:val="2F5496" w:themeColor="accent1" w:themeShade="BF"/>
+          <w:sz w:val="20"/>
+          <w:szCs w:val="20"/>
+        </w:rPr>
+        <w:t>contigu)) ou alors vous lui laisser le choix cf fonctionnalités ci-bas :</w:t>
+      </w:r>
+      <w:r>
+        <w:rPr>
+          <w:rFonts w:ascii="Arial" w:hAnsi="Arial" w:cs="Arial"/>
+          <w:color w:val="385623" w:themeColor="accent6" w:themeShade="80"/>
+          <w:sz w:val="20"/>
+          <w:szCs w:val="20"/>
+        </w:rPr>
+        <w:t xml:space="preserve"> </w:t>
       </w:r>
       <w:r>
         <w:rPr>
@@ -1025,79 +1539,34 @@
           <w:sz w:val="20"/>
           <w:szCs w:val="20"/>
         </w:rPr>
-        <w:t>L’utilisateur va demander</w:t>
-      </w:r>
-      <w:r>
-        <w:rPr>
-          <w:rFonts w:ascii="Arial" w:hAnsi="Arial" w:cs="Arial"/>
-          <w:color w:val="000000" w:themeColor="text1"/>
-          <w:sz w:val="20"/>
-          <w:szCs w:val="20"/>
-        </w:rPr>
-        <w:t xml:space="preserve">, via un formulaire, </w:t>
-      </w:r>
-      <w:r>
-        <w:rPr>
-          <w:rFonts w:ascii="Arial" w:hAnsi="Arial" w:cs="Arial"/>
-          <w:color w:val="000000" w:themeColor="text1"/>
-          <w:sz w:val="20"/>
-          <w:szCs w:val="20"/>
-        </w:rPr>
-        <w:t xml:space="preserve">une réservation </w:t>
-      </w:r>
-      <w:r>
-        <w:rPr>
-          <w:rFonts w:ascii="Arial" w:hAnsi="Arial" w:cs="Arial"/>
-          <w:color w:val="000000" w:themeColor="text1"/>
-          <w:sz w:val="20"/>
-          <w:szCs w:val="20"/>
-        </w:rPr>
-        <w:t>(statut</w:t>
-      </w:r>
-      <w:r>
-        <w:rPr>
-          <w:rFonts w:ascii="Arial" w:hAnsi="Arial" w:cs="Arial"/>
-          <w:color w:val="000000" w:themeColor="text1"/>
-          <w:sz w:val="20"/>
-          <w:szCs w:val="20"/>
-        </w:rPr>
-        <w:t xml:space="preserve"> en attente </w:t>
-      </w:r>
-      <w:r>
-        <w:rPr>
-          <w:rFonts w:ascii="Arial" w:hAnsi="Arial" w:cs="Arial"/>
-          <w:color w:val="000000" w:themeColor="text1"/>
-          <w:sz w:val="20"/>
-          <w:szCs w:val="20"/>
-        </w:rPr>
-        <w:t xml:space="preserve">par défaut, </w:t>
-      </w:r>
-      <w:r>
-        <w:rPr>
-          <w:rFonts w:ascii="Arial" w:hAnsi="Arial" w:cs="Arial"/>
-          <w:color w:val="000000" w:themeColor="text1"/>
-          <w:sz w:val="20"/>
-          <w:szCs w:val="20"/>
-        </w:rPr>
-        <w:t>le temps qu’elle soit gérée</w:t>
-      </w:r>
-      <w:r>
-        <w:rPr>
-          <w:rFonts w:ascii="Arial" w:hAnsi="Arial" w:cs="Arial"/>
-          <w:color w:val="000000" w:themeColor="text1"/>
-          <w:sz w:val="20"/>
-          <w:szCs w:val="20"/>
-        </w:rPr>
-        <w:t xml:space="preserve"> par </w:t>
-      </w:r>
-      <w:r>
-        <w:rPr>
-          <w:rFonts w:ascii="Arial" w:hAnsi="Arial" w:cs="Arial"/>
-          <w:color w:val="000000" w:themeColor="text1"/>
-          <w:sz w:val="20"/>
-          <w:szCs w:val="20"/>
-        </w:rPr>
-        <w:t xml:space="preserve">l’admin) </w:t>
+        <w:t>L’utilisateur va se connecter</w:t>
+      </w:r>
+      <w:r>
+        <w:rPr>
+          <w:rFonts w:ascii="Arial" w:hAnsi="Arial" w:cs="Arial"/>
+          <w:color w:val="000000" w:themeColor="text1"/>
+          <w:sz w:val="20"/>
+          <w:szCs w:val="20"/>
+        </w:rPr>
+        <w:t xml:space="preserve"> (avec email, mot de </w:t>
+      </w:r>
+      <w:r>
+        <w:rPr>
+          <w:rFonts w:ascii="Arial" w:hAnsi="Arial" w:cs="Arial"/>
+          <w:color w:val="000000" w:themeColor="text1"/>
+          <w:sz w:val="20"/>
+          <w:szCs w:val="20"/>
+        </w:rPr>
+        <w:t>passe)</w:t>
+      </w:r>
+      <w:r>
+        <w:rPr>
+          <w:rFonts w:ascii="Arial" w:hAnsi="Arial" w:cs="Arial"/>
+          <w:color w:val="000000" w:themeColor="text1"/>
+          <w:sz w:val="20"/>
+          <w:szCs w:val="20"/>
+        </w:rPr>
+        <w:t xml:space="preserve"> </w:t>
       </w:r>
       <w:r>
         <w:rPr>
@@ -1107,6 +1576,24 @@
           <w:szCs w:val="20"/>
         </w:rPr>
         <w:t>(app web)</w:t>
+      </w:r>
+      <w:r>
+        <w:rPr>
+          <w:rFonts w:ascii="Arial" w:hAnsi="Arial" w:cs="Arial"/>
+          <w:color w:val="833C0B" w:themeColor="accent2" w:themeShade="80"/>
+          <w:sz w:val="20"/>
+          <w:szCs w:val="20"/>
+        </w:rPr>
+        <w:t xml:space="preserve"> </w:t>
+      </w:r>
+      <w:r>
+        <w:rPr>
+          <w:rFonts w:ascii="Arial" w:hAnsi="Arial" w:cs="Arial"/>
+          <w:color w:val="FF0000"/>
+          <w:sz w:val="20"/>
+          <w:szCs w:val="20"/>
+        </w:rPr>
+        <w:t>(app mobile)</w:t>
       </w:r>
     </w:p>
     <w:p>
@@ -1119,82 +1606,19 @@
         <w:spacing w:before="0" w:beforeAutospacing="0" w:after="0" w:afterAutospacing="0" w:line="276" w:lineRule="auto"/>
         <w:rPr>
           <w:rFonts w:ascii="Arial" w:hAnsi="Arial" w:cs="Arial"/>
-          <w:color w:val="2F5496" w:themeColor="accent1" w:themeShade="BF"/>
-          <w:sz w:val="20"/>
-          <w:szCs w:val="20"/>
-        </w:rPr>
-      </w:pPr>
-      <w:r>
-        <w:rPr>
-          <w:rFonts w:ascii="Arial" w:hAnsi="Arial" w:cs="Arial"/>
-          <w:color w:val="2F5496" w:themeColor="accent1" w:themeShade="BF"/>
-          <w:sz w:val="20"/>
-          <w:szCs w:val="20"/>
-        </w:rPr>
-        <w:t>Le système défini de lui-même le ou les 2 emplacements (2,3,4 (4</w:t>
-      </w:r>
-      <w:r>
-        <w:rPr>
-          <w:rFonts w:ascii="Arial" w:hAnsi="Arial" w:cs="Arial"/>
-          <w:color w:val="2F5496" w:themeColor="accent1" w:themeShade="BF"/>
-          <w:sz w:val="20"/>
-          <w:szCs w:val="20"/>
-        </w:rPr>
-        <w:t>m</w:t>
-      </w:r>
-      <w:r>
-        <w:rPr>
-          <w:rFonts w:ascii="Arial" w:hAnsi="Arial" w:cs="Arial"/>
-          <w:color w:val="2F5496" w:themeColor="accent1" w:themeShade="BF"/>
-          <w:sz w:val="20"/>
-          <w:szCs w:val="20"/>
-        </w:rPr>
-        <w:t xml:space="preserve"> et 2*2m contigu), 5 (2+3m contigu)) ou alors vous lui laisser le choix c</w:t>
-      </w:r>
-      <w:r>
-        <w:rPr>
-          <w:rFonts w:ascii="Arial" w:hAnsi="Arial" w:cs="Arial"/>
-          <w:color w:val="2F5496" w:themeColor="accent1" w:themeShade="BF"/>
-          <w:sz w:val="20"/>
-          <w:szCs w:val="20"/>
-        </w:rPr>
-        <w:t>f</w:t>
-      </w:r>
-      <w:r>
-        <w:rPr>
-          <w:rFonts w:ascii="Arial" w:hAnsi="Arial" w:cs="Arial"/>
-          <w:color w:val="2F5496" w:themeColor="accent1" w:themeShade="BF"/>
-          <w:sz w:val="20"/>
-          <w:szCs w:val="20"/>
-        </w:rPr>
-        <w:t xml:space="preserve"> fonctionnalités </w:t>
-      </w:r>
-      <w:r>
-        <w:rPr>
-          <w:rFonts w:ascii="Arial" w:hAnsi="Arial" w:cs="Arial"/>
-          <w:color w:val="2F5496" w:themeColor="accent1" w:themeShade="BF"/>
-          <w:sz w:val="20"/>
-          <w:szCs w:val="20"/>
-        </w:rPr>
-        <w:t>ci-</w:t>
-      </w:r>
-      <w:r>
-        <w:rPr>
-          <w:rFonts w:ascii="Arial" w:hAnsi="Arial" w:cs="Arial"/>
-          <w:color w:val="2F5496" w:themeColor="accent1" w:themeShade="BF"/>
-          <w:sz w:val="20"/>
-          <w:szCs w:val="20"/>
-        </w:rPr>
-        <w:t>bas :</w:t>
-      </w:r>
-      <w:r>
-        <w:rPr>
-          <w:rFonts w:ascii="Arial" w:hAnsi="Arial" w:cs="Arial"/>
-          <w:color w:val="385623" w:themeColor="accent6" w:themeShade="80"/>
-          <w:sz w:val="20"/>
-          <w:szCs w:val="20"/>
-        </w:rPr>
-        <w:t xml:space="preserve"> </w:t>
+          <w:color w:val="000000" w:themeColor="text1"/>
+          <w:sz w:val="20"/>
+          <w:szCs w:val="20"/>
+        </w:rPr>
+      </w:pPr>
+      <w:r>
+        <w:rPr>
+          <w:rFonts w:ascii="Arial" w:hAnsi="Arial" w:cs="Arial"/>
+          <w:color w:val="000000" w:themeColor="text1"/>
+          <w:sz w:val="20"/>
+          <w:szCs w:val="20"/>
+        </w:rPr>
+        <w:t xml:space="preserve">L’utilisateur va consulter les vide-greniers disponibles </w:t>
       </w:r>
       <w:r>
         <w:rPr>
@@ -1224,20 +1648,84 @@
       <w:r>
         <w:rPr>
           <w:rFonts w:ascii="Arial" w:hAnsi="Arial" w:cs="Arial"/>
-          <w:color w:val="2F5496" w:themeColor="accent1" w:themeShade="BF"/>
-          <w:sz w:val="20"/>
-          <w:szCs w:val="20"/>
-        </w:rPr>
-        <w:t>L’utilisateur peut choisir</w:t>
-      </w:r>
-      <w:r>
-        <w:rPr>
-          <w:rFonts w:ascii="Arial" w:hAnsi="Arial" w:cs="Arial"/>
-          <w:color w:val="2F5496" w:themeColor="accent1" w:themeShade="BF"/>
-          <w:sz w:val="20"/>
-          <w:szCs w:val="20"/>
-        </w:rPr>
-        <w:t xml:space="preserve"> son emplacement </w:t>
+          <w:color w:val="000000" w:themeColor="text1"/>
+          <w:sz w:val="20"/>
+          <w:szCs w:val="20"/>
+        </w:rPr>
+        <w:lastRenderedPageBreak/>
+        <w:t>L’utilisateur va demander</w:t>
+      </w:r>
+      <w:r>
+        <w:rPr>
+          <w:rFonts w:ascii="Arial" w:hAnsi="Arial" w:cs="Arial"/>
+          <w:color w:val="000000" w:themeColor="text1"/>
+          <w:sz w:val="20"/>
+          <w:szCs w:val="20"/>
+        </w:rPr>
+        <w:t xml:space="preserve">, via un formulaire, </w:t>
+      </w:r>
+      <w:r>
+        <w:rPr>
+          <w:rFonts w:ascii="Arial" w:hAnsi="Arial" w:cs="Arial"/>
+          <w:color w:val="000000" w:themeColor="text1"/>
+          <w:sz w:val="20"/>
+          <w:szCs w:val="20"/>
+        </w:rPr>
+        <w:t xml:space="preserve">une réservation </w:t>
+      </w:r>
+      <w:r>
+        <w:rPr>
+          <w:rFonts w:ascii="Arial" w:hAnsi="Arial" w:cs="Arial"/>
+          <w:color w:val="000000" w:themeColor="text1"/>
+          <w:sz w:val="20"/>
+          <w:szCs w:val="20"/>
+        </w:rPr>
+        <w:t>(statut</w:t>
+      </w:r>
+      <w:r>
+        <w:rPr>
+          <w:rFonts w:ascii="Arial" w:hAnsi="Arial" w:cs="Arial"/>
+          <w:color w:val="000000" w:themeColor="text1"/>
+          <w:sz w:val="20"/>
+          <w:szCs w:val="20"/>
+        </w:rPr>
+        <w:t xml:space="preserve"> en attente </w:t>
+      </w:r>
+      <w:r>
+        <w:rPr>
+          <w:rFonts w:ascii="Arial" w:hAnsi="Arial" w:cs="Arial"/>
+          <w:color w:val="000000" w:themeColor="text1"/>
+          <w:sz w:val="20"/>
+          <w:szCs w:val="20"/>
+        </w:rPr>
+        <w:t xml:space="preserve">par défaut, </w:t>
+      </w:r>
+      <w:r>
+        <w:rPr>
+          <w:rFonts w:ascii="Arial" w:hAnsi="Arial" w:cs="Arial"/>
+          <w:color w:val="000000" w:themeColor="text1"/>
+          <w:sz w:val="20"/>
+          <w:szCs w:val="20"/>
+        </w:rPr>
+        <w:t>le temps qu’elle soit gérée</w:t>
+      </w:r>
+      <w:r>
+        <w:rPr>
+          <w:rFonts w:ascii="Arial" w:hAnsi="Arial" w:cs="Arial"/>
+          <w:color w:val="000000" w:themeColor="text1"/>
+          <w:sz w:val="20"/>
+          <w:szCs w:val="20"/>
+        </w:rPr>
+        <w:t xml:space="preserve"> par </w:t>
+      </w:r>
+      <w:r>
+        <w:rPr>
+          <w:rFonts w:ascii="Arial" w:hAnsi="Arial" w:cs="Arial"/>
+          <w:color w:val="000000" w:themeColor="text1"/>
+          <w:sz w:val="20"/>
+          <w:szCs w:val="20"/>
+        </w:rPr>
+        <w:t xml:space="preserve">l’admin) </w:t>
       </w:r>
       <w:r>
         <w:rPr>
@@ -1247,51 +1735,6 @@
           <w:szCs w:val="20"/>
         </w:rPr>
         <w:t>(app web)</w:t>
-      </w:r>
-      <w:r>
-        <w:rPr>
-          <w:rFonts w:ascii="Arial" w:hAnsi="Arial" w:cs="Arial"/>
-          <w:color w:val="385623" w:themeColor="accent6" w:themeShade="80"/>
-          <w:sz w:val="20"/>
-          <w:szCs w:val="20"/>
-        </w:rPr>
-        <w:t xml:space="preserve"> à </w:t>
-      </w:r>
-      <w:r>
-        <w:rPr>
-          <w:rFonts w:ascii="Arial" w:hAnsi="Arial" w:cs="Arial"/>
-          <w:color w:val="385623" w:themeColor="accent6" w:themeShade="80"/>
-          <w:sz w:val="20"/>
-          <w:szCs w:val="20"/>
-        </w:rPr>
-        <w:t>maquetter</w:t>
-      </w:r>
-      <w:r>
-        <w:rPr>
-          <w:rFonts w:ascii="Arial" w:hAnsi="Arial" w:cs="Arial"/>
-          <w:color w:val="385623" w:themeColor="accent6" w:themeShade="80"/>
-          <w:sz w:val="20"/>
-          <w:szCs w:val="20"/>
-        </w:rPr>
-        <w:t xml:space="preserve"> et </w:t>
-      </w:r>
-      <w:r>
-        <w:rPr>
-          <w:rFonts w:ascii="Arial" w:hAnsi="Arial" w:cs="Arial"/>
-          <w:color w:val="385623" w:themeColor="accent6" w:themeShade="80"/>
-          <w:sz w:val="20"/>
-          <w:szCs w:val="20"/>
-        </w:rPr>
-        <w:t>à</w:t>
-      </w:r>
-      <w:r>
-        <w:rPr>
-          <w:rFonts w:ascii="Arial" w:hAnsi="Arial" w:cs="Arial"/>
-          <w:color w:val="385623" w:themeColor="accent6" w:themeShade="80"/>
-          <w:sz w:val="20"/>
-          <w:szCs w:val="20"/>
-        </w:rPr>
-        <w:t xml:space="preserve"> faire valider avant !!!!</w:t>
       </w:r>
     </w:p>
     <w:p>
@@ -1775,16 +2218,70 @@
           <w:sz w:val="20"/>
           <w:szCs w:val="20"/>
         </w:rPr>
-        <w:t>attente (</w:t>
-      </w:r>
-      <w:r>
-        <w:rPr>
-          <w:rFonts w:ascii="Arial" w:hAnsi="Arial" w:cs="Arial"/>
-          <w:color w:val="000000" w:themeColor="text1"/>
-          <w:sz w:val="20"/>
-          <w:szCs w:val="20"/>
-        </w:rPr>
-        <w:t>il n’a pas pu régler en ligne pour une raison inconnue, on sauvegarde ses informations pour qu’il puisse finaliser plus tard)</w:t>
+        <w:t xml:space="preserve">En cours de </w:t>
+      </w:r>
+      <w:r>
+        <w:rPr>
+          <w:rFonts w:ascii="Arial" w:hAnsi="Arial" w:cs="Arial"/>
+          <w:color w:val="000000" w:themeColor="text1"/>
+          <w:sz w:val="20"/>
+          <w:szCs w:val="20"/>
+        </w:rPr>
+        <w:t>v</w:t>
+      </w:r>
+      <w:r>
+        <w:rPr>
+          <w:rFonts w:ascii="Arial" w:hAnsi="Arial" w:cs="Arial"/>
+          <w:color w:val="000000" w:themeColor="text1"/>
+          <w:sz w:val="20"/>
+          <w:szCs w:val="20"/>
+        </w:rPr>
+        <w:t>e</w:t>
+      </w:r>
+      <w:r>
+        <w:rPr>
+          <w:rFonts w:ascii="Arial" w:hAnsi="Arial" w:cs="Arial"/>
+          <w:color w:val="000000" w:themeColor="text1"/>
+          <w:sz w:val="20"/>
+          <w:szCs w:val="20"/>
+        </w:rPr>
+        <w:t xml:space="preserve">rification (validation </w:t>
+      </w:r>
+      <w:r>
+        <w:rPr>
+          <w:rFonts w:ascii="Arial" w:hAnsi="Arial" w:cs="Arial"/>
+          <w:color w:val="000000" w:themeColor="text1"/>
+          <w:sz w:val="20"/>
+          <w:szCs w:val="20"/>
+        </w:rPr>
+        <w:t>pas encore</w:t>
+      </w:r>
+      <w:r>
+        <w:rPr>
+          <w:rFonts w:ascii="Arial" w:hAnsi="Arial" w:cs="Arial"/>
+          <w:color w:val="000000" w:themeColor="text1"/>
+          <w:sz w:val="20"/>
+          <w:szCs w:val="20"/>
+        </w:rPr>
+        <w:t xml:space="preserve"> effectuée par l’admin, une fois validée </w:t>
+      </w:r>
+      <w:r>
+        <w:rPr>
+          <w:rFonts w:ascii="Arial" w:hAnsi="Arial" w:cs="Arial"/>
+          <w:color w:val="000000" w:themeColor="text1"/>
+          <w:sz w:val="20"/>
+          <w:szCs w:val="20"/>
+        </w:rPr>
+        <w:t>la réservation</w:t>
+      </w:r>
+      <w:r>
+        <w:rPr>
+          <w:rFonts w:ascii="Arial" w:hAnsi="Arial" w:cs="Arial"/>
+          <w:color w:val="000000" w:themeColor="text1"/>
+          <w:sz w:val="20"/>
+          <w:szCs w:val="20"/>
+        </w:rPr>
+        <w:t xml:space="preserve"> passe au statut validée)</w:t>
       </w:r>
     </w:p>
     <w:p>
@@ -1810,7 +2307,43 @@
           <w:sz w:val="20"/>
           <w:szCs w:val="20"/>
         </w:rPr>
-        <w:t>vérification (validation non effectuée par l’admin, une fois validée elle passe au statut validée)</w:t>
+        <w:t xml:space="preserve">validée (par l’admin : </w:t>
+      </w:r>
+      <w:r>
+        <w:rPr>
+          <w:rFonts w:ascii="Arial" w:hAnsi="Arial" w:cs="Arial"/>
+          <w:color w:val="000000" w:themeColor="text1"/>
+          <w:sz w:val="20"/>
+          <w:szCs w:val="20"/>
+        </w:rPr>
+        <w:t>info</w:t>
+      </w:r>
+      <w:r>
+        <w:rPr>
+          <w:rFonts w:ascii="Arial" w:hAnsi="Arial" w:cs="Arial"/>
+          <w:color w:val="000000" w:themeColor="text1"/>
+          <w:sz w:val="20"/>
+          <w:szCs w:val="20"/>
+        </w:rPr>
+        <w:t>rmations ok</w:t>
+      </w:r>
+      <w:r>
+        <w:rPr>
+          <w:rFonts w:ascii="Arial" w:hAnsi="Arial" w:cs="Arial"/>
+          <w:color w:val="000000" w:themeColor="text1"/>
+          <w:sz w:val="20"/>
+          <w:szCs w:val="20"/>
+        </w:rPr>
+        <w:t>, paiement validé et emplacement défini</w:t>
+      </w:r>
+      <w:r>
+        <w:rPr>
+          <w:rFonts w:ascii="Arial" w:hAnsi="Arial" w:cs="Arial"/>
+          <w:color w:val="000000" w:themeColor="text1"/>
+          <w:sz w:val="20"/>
+          <w:szCs w:val="20"/>
+        </w:rPr>
+        <w:t>, l’utilisateur peut voir son emplacement)</w:t>
       </w:r>
     </w:p>
     <w:p>
@@ -1836,68 +2369,6 @@
           <w:sz w:val="20"/>
           <w:szCs w:val="20"/>
         </w:rPr>
-        <w:t xml:space="preserve">validée (par l’admin : </w:t>
-      </w:r>
-      <w:r>
-        <w:rPr>
-          <w:rFonts w:ascii="Arial" w:hAnsi="Arial" w:cs="Arial"/>
-          <w:color w:val="000000" w:themeColor="text1"/>
-          <w:sz w:val="20"/>
-          <w:szCs w:val="20"/>
-        </w:rPr>
-        <w:t>info</w:t>
-      </w:r>
-      <w:r>
-        <w:rPr>
-          <w:rFonts w:ascii="Arial" w:hAnsi="Arial" w:cs="Arial"/>
-          <w:color w:val="000000" w:themeColor="text1"/>
-          <w:sz w:val="20"/>
-          <w:szCs w:val="20"/>
-        </w:rPr>
-        <w:t>rmations ok</w:t>
-      </w:r>
-      <w:r>
-        <w:rPr>
-          <w:rFonts w:ascii="Arial" w:hAnsi="Arial" w:cs="Arial"/>
-          <w:color w:val="000000" w:themeColor="text1"/>
-          <w:sz w:val="20"/>
-          <w:szCs w:val="20"/>
-        </w:rPr>
-        <w:t>, paiement validé et emplacement défini</w:t>
-      </w:r>
-      <w:r>
-        <w:rPr>
-          <w:rFonts w:ascii="Arial" w:hAnsi="Arial" w:cs="Arial"/>
-          <w:color w:val="000000" w:themeColor="text1"/>
-          <w:sz w:val="20"/>
-          <w:szCs w:val="20"/>
-        </w:rPr>
-        <w:t>, l’utilisateur peut voir son emplacement)</w:t>
-      </w:r>
-    </w:p>
-    <w:p>
-      <w:pPr>
-        <w:pStyle w:val="NormalWeb"/>
-        <w:numPr>
-          <w:ilvl w:val="0"/>
-          <w:numId w:val="4"/>
-        </w:numPr>
-        <w:spacing w:before="0" w:beforeAutospacing="0" w:after="0" w:afterAutospacing="0" w:line="276" w:lineRule="auto"/>
-        <w:ind w:left="1080"/>
-        <w:rPr>
-          <w:rFonts w:ascii="Arial" w:hAnsi="Arial" w:cs="Arial"/>
-          <w:color w:val="000000" w:themeColor="text1"/>
-          <w:sz w:val="20"/>
-          <w:szCs w:val="20"/>
-        </w:rPr>
-      </w:pPr>
-      <w:r>
-        <w:rPr>
-          <w:rFonts w:ascii="Arial" w:hAnsi="Arial" w:cs="Arial"/>
-          <w:color w:val="000000" w:themeColor="text1"/>
-          <w:sz w:val="20"/>
-          <w:szCs w:val="20"/>
-        </w:rPr>
         <w:t>annulée (soit par l’admin soit par l’utilisateur).</w:t>
       </w:r>
     </w:p>
@@ -2004,15 +2475,15 @@
         <w:spacing w:before="0" w:beforeAutospacing="0" w:after="0" w:afterAutospacing="0" w:line="276" w:lineRule="auto"/>
         <w:rPr>
           <w:rFonts w:ascii="Arial" w:hAnsi="Arial" w:cs="Arial"/>
-          <w:color w:val="000000" w:themeColor="text1"/>
-          <w:sz w:val="20"/>
-          <w:szCs w:val="20"/>
-        </w:rPr>
-      </w:pPr>
-      <w:r>
-        <w:rPr>
-          <w:rFonts w:ascii="Arial" w:hAnsi="Arial" w:cs="Arial"/>
-          <w:color w:val="000000" w:themeColor="text1"/>
+          <w:color w:val="FF0000"/>
+          <w:sz w:val="20"/>
+          <w:szCs w:val="20"/>
+        </w:rPr>
+      </w:pPr>
+      <w:r>
+        <w:rPr>
+          <w:rFonts w:ascii="Arial" w:hAnsi="Arial" w:cs="Arial"/>
+          <w:color w:val="FF0000"/>
           <w:sz w:val="20"/>
           <w:szCs w:val="20"/>
         </w:rPr>
@@ -2021,7 +2492,7 @@
       <w:r>
         <w:rPr>
           <w:rFonts w:ascii="Arial" w:hAnsi="Arial" w:cs="Arial"/>
-          <w:color w:val="000000" w:themeColor="text1"/>
+          <w:color w:val="FF0000"/>
           <w:sz w:val="20"/>
           <w:szCs w:val="20"/>
         </w:rPr>
@@ -2030,7 +2501,7 @@
       <w:r>
         <w:rPr>
           <w:rFonts w:ascii="Arial" w:hAnsi="Arial" w:cs="Arial"/>
-          <w:color w:val="000000" w:themeColor="text1"/>
+          <w:color w:val="FF0000"/>
           <w:sz w:val="20"/>
           <w:szCs w:val="20"/>
         </w:rPr>
@@ -2039,7 +2510,7 @@
       <w:r>
         <w:rPr>
           <w:rFonts w:ascii="Arial" w:hAnsi="Arial" w:cs="Arial"/>
-          <w:color w:val="000000" w:themeColor="text1"/>
+          <w:color w:val="FF0000"/>
           <w:sz w:val="20"/>
           <w:szCs w:val="20"/>
         </w:rPr>
@@ -2056,15 +2527,15 @@
         <w:spacing w:before="0" w:beforeAutospacing="0" w:after="0" w:afterAutospacing="0" w:line="276" w:lineRule="auto"/>
         <w:rPr>
           <w:rFonts w:ascii="Arial" w:hAnsi="Arial" w:cs="Arial"/>
-          <w:color w:val="000000" w:themeColor="text1"/>
-          <w:sz w:val="20"/>
-          <w:szCs w:val="20"/>
-        </w:rPr>
-      </w:pPr>
-      <w:r>
-        <w:rPr>
-          <w:rFonts w:ascii="Arial" w:hAnsi="Arial" w:cs="Arial"/>
-          <w:color w:val="000000" w:themeColor="text1"/>
+          <w:color w:val="FF0000"/>
+          <w:sz w:val="20"/>
+          <w:szCs w:val="20"/>
+        </w:rPr>
+      </w:pPr>
+      <w:r>
+        <w:rPr>
+          <w:rFonts w:ascii="Arial" w:hAnsi="Arial" w:cs="Arial"/>
+          <w:color w:val="FF0000"/>
           <w:sz w:val="20"/>
           <w:szCs w:val="20"/>
         </w:rPr>
@@ -2073,7 +2544,7 @@
       <w:r>
         <w:rPr>
           <w:rFonts w:ascii="Arial" w:hAnsi="Arial" w:cs="Arial"/>
-          <w:color w:val="000000" w:themeColor="text1"/>
+          <w:color w:val="FF0000"/>
           <w:sz w:val="20"/>
           <w:szCs w:val="20"/>
         </w:rPr>
@@ -2082,7 +2553,7 @@
       <w:r>
         <w:rPr>
           <w:rFonts w:ascii="Arial" w:hAnsi="Arial" w:cs="Arial"/>
-          <w:color w:val="000000" w:themeColor="text1"/>
+          <w:color w:val="FF0000"/>
           <w:sz w:val="20"/>
           <w:szCs w:val="20"/>
         </w:rPr>
@@ -2099,15 +2570,15 @@
         <w:spacing w:before="0" w:beforeAutospacing="0" w:after="0" w:afterAutospacing="0" w:line="276" w:lineRule="auto"/>
         <w:rPr>
           <w:rFonts w:ascii="Arial" w:hAnsi="Arial" w:cs="Arial"/>
-          <w:color w:val="000000" w:themeColor="text1"/>
-          <w:sz w:val="20"/>
-          <w:szCs w:val="20"/>
-        </w:rPr>
-      </w:pPr>
-      <w:r>
-        <w:rPr>
-          <w:rFonts w:ascii="Arial" w:hAnsi="Arial" w:cs="Arial"/>
-          <w:color w:val="000000" w:themeColor="text1"/>
+          <w:color w:val="FF0000"/>
+          <w:sz w:val="20"/>
+          <w:szCs w:val="20"/>
+        </w:rPr>
+      </w:pPr>
+      <w:r>
+        <w:rPr>
+          <w:rFonts w:ascii="Arial" w:hAnsi="Arial" w:cs="Arial"/>
+          <w:color w:val="FF0000"/>
           <w:sz w:val="20"/>
           <w:szCs w:val="20"/>
         </w:rPr>
@@ -2116,7 +2587,7 @@
       <w:r>
         <w:rPr>
           <w:rFonts w:ascii="Arial" w:hAnsi="Arial" w:cs="Arial"/>
-          <w:color w:val="000000" w:themeColor="text1"/>
+          <w:color w:val="FF0000"/>
           <w:sz w:val="20"/>
           <w:szCs w:val="20"/>
         </w:rPr>
@@ -2125,7 +2596,7 @@
       <w:r>
         <w:rPr>
           <w:rFonts w:ascii="Arial" w:hAnsi="Arial" w:cs="Arial"/>
-          <w:color w:val="000000" w:themeColor="text1"/>
+          <w:color w:val="FF0000"/>
           <w:sz w:val="20"/>
           <w:szCs w:val="20"/>
         </w:rPr>
@@ -2142,19 +2613,18 @@
         <w:spacing w:before="0" w:beforeAutospacing="0" w:after="0" w:afterAutospacing="0" w:line="276" w:lineRule="auto"/>
         <w:rPr>
           <w:rFonts w:ascii="Arial" w:hAnsi="Arial" w:cs="Arial"/>
-          <w:color w:val="000000" w:themeColor="text1"/>
-          <w:sz w:val="20"/>
-          <w:szCs w:val="20"/>
-        </w:rPr>
-      </w:pPr>
-      <w:r>
-        <w:rPr>
-          <w:rFonts w:ascii="Arial" w:hAnsi="Arial" w:cs="Arial"/>
-          <w:color w:val="000000" w:themeColor="text1"/>
-          <w:sz w:val="20"/>
-          <w:szCs w:val="20"/>
-        </w:rPr>
-        <w:lastRenderedPageBreak/>
+          <w:color w:val="FF0000"/>
+          <w:sz w:val="20"/>
+          <w:szCs w:val="20"/>
+        </w:rPr>
+      </w:pPr>
+      <w:r>
+        <w:rPr>
+          <w:rFonts w:ascii="Arial" w:hAnsi="Arial" w:cs="Arial"/>
+          <w:color w:val="FF0000"/>
+          <w:sz w:val="20"/>
+          <w:szCs w:val="20"/>
+        </w:rPr>
         <w:t>Réservés (une réservation a été validée et cet emplacement lui a été attribué)</w:t>
       </w:r>
     </w:p>
@@ -2168,15 +2638,15 @@
         <w:spacing w:before="0" w:beforeAutospacing="0" w:after="0" w:afterAutospacing="0" w:line="276" w:lineRule="auto"/>
         <w:rPr>
           <w:rFonts w:ascii="Arial" w:hAnsi="Arial" w:cs="Arial"/>
-          <w:color w:val="000000" w:themeColor="text1"/>
-          <w:sz w:val="20"/>
-          <w:szCs w:val="20"/>
-        </w:rPr>
-      </w:pPr>
-      <w:r>
-        <w:rPr>
-          <w:rFonts w:ascii="Arial" w:hAnsi="Arial" w:cs="Arial"/>
-          <w:color w:val="000000" w:themeColor="text1"/>
+          <w:color w:val="FF0000"/>
+          <w:sz w:val="20"/>
+          <w:szCs w:val="20"/>
+        </w:rPr>
+      </w:pPr>
+      <w:r>
+        <w:rPr>
+          <w:rFonts w:ascii="Arial" w:hAnsi="Arial" w:cs="Arial"/>
+          <w:color w:val="FF0000"/>
           <w:sz w:val="20"/>
           <w:szCs w:val="20"/>
         </w:rPr>
@@ -2193,24 +2663,33 @@
         <w:spacing w:before="0" w:beforeAutospacing="0" w:after="0" w:afterAutospacing="0" w:line="276" w:lineRule="auto"/>
         <w:rPr>
           <w:rFonts w:ascii="Arial" w:hAnsi="Arial" w:cs="Arial"/>
-          <w:color w:val="000000" w:themeColor="text1"/>
-          <w:sz w:val="20"/>
-          <w:szCs w:val="20"/>
-        </w:rPr>
-      </w:pPr>
-      <w:r>
-        <w:rPr>
-          <w:rFonts w:ascii="Arial" w:hAnsi="Arial" w:cs="Arial"/>
-          <w:color w:val="000000" w:themeColor="text1"/>
-          <w:sz w:val="20"/>
-          <w:szCs w:val="20"/>
-        </w:rPr>
-        <w:t>online (</w:t>
-      </w:r>
-      <w:r>
-        <w:rPr>
-          <w:rFonts w:ascii="Arial" w:hAnsi="Arial" w:cs="Arial"/>
-          <w:color w:val="000000" w:themeColor="text1"/>
+          <w:color w:val="FF0000"/>
+          <w:sz w:val="20"/>
+          <w:szCs w:val="20"/>
+        </w:rPr>
+      </w:pPr>
+      <w:r>
+        <w:rPr>
+          <w:rFonts w:ascii="Arial" w:hAnsi="Arial" w:cs="Arial"/>
+          <w:color w:val="FF0000"/>
+          <w:sz w:val="20"/>
+          <w:szCs w:val="20"/>
+        </w:rPr>
+        <w:t>O</w:t>
+      </w:r>
+      <w:r>
+        <w:rPr>
+          <w:rFonts w:ascii="Arial" w:hAnsi="Arial" w:cs="Arial"/>
+          <w:color w:val="FF0000"/>
+          <w:sz w:val="20"/>
+          <w:szCs w:val="20"/>
+        </w:rPr>
+        <w:t>nline (</w:t>
+      </w:r>
+      <w:r>
+        <w:rPr>
+          <w:rFonts w:ascii="Arial" w:hAnsi="Arial" w:cs="Arial"/>
+          <w:color w:val="FF0000"/>
           <w:sz w:val="20"/>
           <w:szCs w:val="20"/>
         </w:rPr>
@@ -2219,29 +2698,11 @@
       <w:r>
         <w:rPr>
           <w:rFonts w:ascii="Arial" w:hAnsi="Arial" w:cs="Arial"/>
-          <w:color w:val="000000" w:themeColor="text1"/>
-          <w:sz w:val="20"/>
-          <w:szCs w:val="20"/>
-        </w:rPr>
-        <w:t xml:space="preserve">en ligne, pour l’instant </w:t>
-      </w:r>
-      <w:r>
-        <w:rPr>
-          <w:rFonts w:ascii="Arial" w:hAnsi="Arial" w:cs="Arial"/>
-          <w:color w:val="385623" w:themeColor="accent6" w:themeShade="80"/>
-          <w:sz w:val="20"/>
-          <w:szCs w:val="20"/>
-        </w:rPr>
-        <w:t>app Web</w:t>
-      </w:r>
-      <w:r>
-        <w:rPr>
-          <w:rFonts w:ascii="Arial" w:hAnsi="Arial" w:cs="Arial"/>
-          <w:color w:val="000000" w:themeColor="text1"/>
-          <w:sz w:val="20"/>
-          <w:szCs w:val="20"/>
-        </w:rPr>
-        <w:t>)</w:t>
+          <w:color w:val="FF0000"/>
+          <w:sz w:val="20"/>
+          <w:szCs w:val="20"/>
+        </w:rPr>
+        <w:t>en ligne, pour l’instant app Web)</w:t>
       </w:r>
     </w:p>
     <w:p>
@@ -2266,7 +2727,7 @@
           <w:sz w:val="20"/>
           <w:szCs w:val="20"/>
         </w:rPr>
-        <w:t xml:space="preserve">cil </w:t>
+        <w:t>C</w:t>
       </w:r>
       <w:r>
         <w:rPr>
@@ -2275,6 +2736,15 @@
           <w:sz w:val="20"/>
           <w:szCs w:val="20"/>
         </w:rPr>
+        <w:t xml:space="preserve">il </w:t>
+      </w:r>
+      <w:r>
+        <w:rPr>
+          <w:rFonts w:ascii="Arial" w:hAnsi="Arial" w:cs="Arial"/>
+          <w:color w:val="FF0000"/>
+          <w:sz w:val="20"/>
+          <w:szCs w:val="20"/>
+        </w:rPr>
         <w:t>Des emplacements</w:t>
       </w:r>
       <w:r>
@@ -2284,6 +2754,24 @@
           <w:sz w:val="20"/>
           <w:szCs w:val="20"/>
         </w:rPr>
+        <w:t xml:space="preserve"> uniquement</w:t>
+      </w:r>
+      <w:r>
+        <w:rPr>
+          <w:rFonts w:ascii="Arial" w:hAnsi="Arial" w:cs="Arial"/>
+          <w:color w:val="FF0000"/>
+          <w:sz w:val="20"/>
+          <w:szCs w:val="20"/>
+        </w:rPr>
+        <w:t xml:space="preserve"> réservables sur place</w:t>
+      </w:r>
+      <w:r>
+        <w:rPr>
+          <w:rFonts w:ascii="Arial" w:hAnsi="Arial" w:cs="Arial"/>
+          <w:color w:val="FF0000"/>
+          <w:sz w:val="20"/>
+          <w:szCs w:val="20"/>
+        </w:rPr>
         <w:t xml:space="preserve"> </w:t>
       </w:r>
       <w:r>
@@ -2293,7 +2781,7 @@
           <w:sz w:val="20"/>
           <w:szCs w:val="20"/>
         </w:rPr>
-        <w:t>uniquement</w:t>
+        <w:t>(via app desktop</w:t>
       </w:r>
       <w:r>
         <w:rPr>
@@ -2302,7 +2790,7 @@
           <w:sz w:val="20"/>
           <w:szCs w:val="20"/>
         </w:rPr>
-        <w:t xml:space="preserve"> réservables sur place</w:t>
+        <w:t xml:space="preserve"> et pas </w:t>
       </w:r>
       <w:r>
         <w:rPr>
@@ -2311,7 +2799,7 @@
           <w:sz w:val="20"/>
           <w:szCs w:val="20"/>
         </w:rPr>
-        <w:t xml:space="preserve"> </w:t>
+        <w:t xml:space="preserve">de façon automatique ou par les utilisateurs en </w:t>
       </w:r>
       <w:r>
         <w:rPr>
@@ -2320,7 +2808,16 @@
           <w:sz w:val="20"/>
           <w:szCs w:val="20"/>
         </w:rPr>
-        <w:t>(via app desktop)</w:t>
+        <w:t>ligne !!!</w:t>
+      </w:r>
+      <w:r>
+        <w:rPr>
+          <w:rFonts w:ascii="Arial" w:hAnsi="Arial" w:cs="Arial"/>
+          <w:color w:val="FF0000"/>
+          <w:sz w:val="20"/>
+          <w:szCs w:val="20"/>
+        </w:rPr>
+        <w:t>)</w:t>
       </w:r>
     </w:p>
     <w:p>
@@ -2732,6 +3229,7 @@
         </w:numPr>
       </w:pPr>
       <w:r>
+        <w:lastRenderedPageBreak/>
         <w:t>Spécifications</w:t>
       </w:r>
       <w:r>
@@ -2781,7 +3279,40 @@
         </w:numPr>
       </w:pPr>
       <w:r>
-        <w:t>PhP 7 - Mysql</w:t>
+        <w:t xml:space="preserve">Jquery ou </w:t>
+      </w:r>
+      <w:r>
+        <w:t>F</w:t>
+      </w:r>
+      <w:r>
+        <w:t>ramework Javascript utilisable sans manipulation coté client (pas d’</w:t>
+      </w:r>
+      <w:r>
+        <w:t>A</w:t>
+      </w:r>
+      <w:r>
+        <w:t>ngular ou node js ou autre)</w:t>
+      </w:r>
+    </w:p>
+    <w:p>
+      <w:pPr>
+        <w:pStyle w:val="Paragraphedeliste"/>
+        <w:numPr>
+          <w:ilvl w:val="1"/>
+          <w:numId w:val="3"/>
+        </w:numPr>
+      </w:pPr>
+      <w:r>
+        <w:t xml:space="preserve">PhP 7 </w:t>
+      </w:r>
+      <w:r>
+        <w:t>–</w:t>
+      </w:r>
+      <w:r>
+        <w:t xml:space="preserve"> Mysql</w:t>
+      </w:r>
+      <w:r>
+        <w:t xml:space="preserve"> - Bootstrap</w:t>
       </w:r>
     </w:p>
     <w:p>
@@ -3546,7 +4077,7 @@
         <w:ind w:left="1080" w:hanging="360"/>
       </w:pPr>
     </w:lvl>
-    <w:lvl w:ilvl="1" w:tplc="040C0019" w:tentative="1">
+    <w:lvl w:ilvl="1" w:tplc="040C0019">
       <w:start w:val="1"/>
       <w:numFmt w:val="lowerLetter"/>
       <w:lvlText w:val="%2."/>
@@ -4063,7 +4594,6 @@
   <w:style w:type="character" w:default="1" w:styleId="Policepardfaut">
     <w:name w:val="Default Paragraph Font"/>
     <w:uiPriority w:val="1"/>
-    <w:semiHidden/>
     <w:unhideWhenUsed/>
   </w:style>
   <w:style w:type="table" w:default="1" w:styleId="TableauNormal">

</xml_diff>